<commit_message>
docs: Update Requirements for Group
</commit_message>
<xml_diff>
--- a/reports/Group/00 - Requirements - Group.docx
+++ b/reports/Group/00 - Requirements - Group.docx
@@ -1,6 +1,6 @@
 
 <file path=word/document.xml><?xml version="1.0" encoding="utf-8"?>
-<w:document xmlns:wpc="http://schemas.microsoft.com/office/word/2010/wordprocessingCanvas" xmlns:cx="http://schemas.microsoft.com/office/drawing/2014/chartex" xmlns:cx1="http://schemas.microsoft.com/office/drawing/2015/9/8/chartex" xmlns:cx2="http://schemas.microsoft.com/office/drawing/2015/10/21/chartex" xmlns:cx3="http://schemas.microsoft.com/office/drawing/2016/5/9/chartex" xmlns:cx4="http://schemas.microsoft.com/office/drawing/2016/5/10/chartex" xmlns:cx5="http://schemas.microsoft.com/office/drawing/2016/5/11/chartex" xmlns:cx6="http://schemas.microsoft.com/office/drawing/2016/5/12/chartex" xmlns:cx7="http://schemas.microsoft.com/office/drawing/2016/5/13/chartex" xmlns:cx8="http://schemas.microsoft.com/office/drawing/2016/5/14/chartex" xmlns:mc="http://schemas.openxmlformats.org/markup-compatibility/2006" xmlns:aink="http://schemas.microsoft.com/office/drawing/2016/ink" xmlns:am3d="http://schemas.microsoft.com/office/drawing/2017/model3d" xmlns:o="urn:schemas-microsoft-com:office:office" xmlns:oel="http://schemas.microsoft.com/office/2019/extlst" xmlns:r="http://schemas.openxmlformats.org/officeDocument/2006/relationships" xmlns:m="http://schemas.openxmlformats.org/officeDocument/2006/math" xmlns:v="urn:schemas-microsoft-com:vml" xmlns:wp14="http://schemas.microsoft.com/office/word/2010/wordprocessingDrawing" xmlns:wp="http://schemas.openxmlformats.org/drawingml/2006/wordprocessingDrawing" xmlns:w10="urn:schemas-microsoft-com:office:word" xmlns:w="http://schemas.openxmlformats.org/wordprocessingml/2006/main" xmlns:w14="http://schemas.microsoft.com/office/word/2010/wordml" xmlns:w15="http://schemas.microsoft.com/office/word/2012/wordml" xmlns:w16cex="http://schemas.microsoft.com/office/word/2018/wordml/cex" xmlns:w16cid="http://schemas.microsoft.com/office/word/2016/wordml/cid" xmlns:w16="http://schemas.microsoft.com/office/word/2018/wordml" xmlns:w16du="http://schemas.microsoft.com/office/word/2023/wordml/word16du" xmlns:w16sdtdh="http://schemas.microsoft.com/office/word/2020/wordml/sdtdatahash" xmlns:w16sdtfl="http://schemas.microsoft.com/office/word/2024/wordml/sdtformatlock" xmlns:w16se="http://schemas.microsoft.com/office/word/2015/wordml/symex" xmlns:wpg="http://schemas.microsoft.com/office/word/2010/wordprocessingGroup" xmlns:wpi="http://schemas.microsoft.com/office/word/2010/wordprocessingInk" xmlns:wne="http://schemas.microsoft.com/office/word/2006/wordml" xmlns:wps="http://schemas.microsoft.com/office/word/2010/wordprocessingShape" mc:Ignorable="w14 w15 w16se w16cid w16 w16cex w16sdtdh w16sdtfl w16du wp14">
+<w:document xmlns:wpc="http://schemas.microsoft.com/office/word/2010/wordprocessingCanvas" xmlns:cx="http://schemas.microsoft.com/office/drawing/2014/chartex" xmlns:mc="http://schemas.openxmlformats.org/markup-compatibility/2006" xmlns:o="urn:schemas-microsoft-com:office:office" xmlns:r="http://schemas.openxmlformats.org/officeDocument/2006/relationships" xmlns:m="http://schemas.openxmlformats.org/officeDocument/2006/math" xmlns:v="urn:schemas-microsoft-com:vml" xmlns:wp14="http://schemas.microsoft.com/office/word/2010/wordprocessingDrawing" xmlns:wp="http://schemas.openxmlformats.org/drawingml/2006/wordprocessingDrawing" xmlns:w10="urn:schemas-microsoft-com:office:word" xmlns:w="http://schemas.openxmlformats.org/wordprocessingml/2006/main" xmlns:w14="http://schemas.microsoft.com/office/word/2010/wordml" xmlns:w15="http://schemas.microsoft.com/office/word/2012/wordml" xmlns:w16se="http://schemas.microsoft.com/office/word/2015/wordml/symex" xmlns:wpg="http://schemas.microsoft.com/office/word/2010/wordprocessingGroup" xmlns:wpi="http://schemas.microsoft.com/office/word/2010/wordprocessingInk" xmlns:wne="http://schemas.microsoft.com/office/word/2006/wordml" xmlns:wps="http://schemas.microsoft.com/office/word/2010/wordprocessingShape" mc:Ignorable="w14 w15 w16se wp14">
   <w:body>
     <w:p>
       <w:pPr>
@@ -222,7 +222,19 @@
                   <w:rPr>
                     <w:rFonts w:asciiTheme="majorHAnsi" w:hAnsiTheme="majorHAnsi" w:cstheme="majorHAnsi"/>
                   </w:rPr>
-                  <w:t xml:space="preserve"> https://github.com/JoaquinBorjaLeon/C1.047-Acme-ANS-D01  </w:t>
+                  <w:t xml:space="preserve"> https:/</w:t>
+                </w:r>
+                <w:r>
+                  <w:rPr>
+                    <w:rFonts w:asciiTheme="majorHAnsi" w:hAnsiTheme="majorHAnsi" w:cstheme="majorHAnsi"/>
+                  </w:rPr>
+                  <w:t>/github.com/JoaquinBorjaLeon/C1-047-Acme-ANS-D02</w:t>
+                </w:r>
+                <w:r>
+                  <w:rPr>
+                    <w:rFonts w:asciiTheme="majorHAnsi" w:hAnsiTheme="majorHAnsi" w:cstheme="majorHAnsi"/>
+                  </w:rPr>
+                  <w:t xml:space="preserve">  </w:t>
                 </w:r>
               </w:sdtContent>
             </w:sdt>
@@ -428,8 +440,16 @@
                   <w:rPr>
                     <w:rFonts w:asciiTheme="majorHAnsi" w:hAnsiTheme="majorHAnsi" w:cstheme="majorHAnsi"/>
                   </w:rPr>
-                  <w:t>Borja León, Joaquín</w:t>
+                  <w:t xml:space="preserve">Borja León, </w:t>
                 </w:r>
+                <w:proofErr w:type="spellStart"/>
+                <w:r>
+                  <w:rPr>
+                    <w:rFonts w:asciiTheme="majorHAnsi" w:hAnsiTheme="majorHAnsi" w:cstheme="majorHAnsi"/>
+                  </w:rPr>
+                  <w:t>Joaquín</w:t>
+                </w:r>
+                <w:proofErr w:type="spellEnd"/>
                 <w:r>
                   <w:rPr>
                     <w:rFonts w:asciiTheme="majorHAnsi" w:hAnsiTheme="majorHAnsi" w:cstheme="majorHAnsi"/>
@@ -499,7 +519,7 @@
                   <w:rPr>
                     <w:rFonts w:asciiTheme="majorHAnsi" w:hAnsiTheme="majorHAnsi" w:cstheme="majorHAnsi"/>
                   </w:rPr>
-                  <w:t>manager</w:t>
+                  <w:t>operator</w:t>
                 </w:r>
                 <w:r>
                   <w:rPr>
@@ -786,7 +806,43 @@
                   <w:rPr>
                     <w:rFonts w:asciiTheme="majorHAnsi" w:hAnsiTheme="majorHAnsi" w:cstheme="majorHAnsi"/>
                   </w:rPr>
-                  <w:t xml:space="preserve"> role1, role2, role3  </w:t>
+                  <w:t xml:space="preserve"> </w:t>
+                </w:r>
+                <w:r>
+                  <w:rPr>
+                    <w:rFonts w:asciiTheme="majorHAnsi" w:hAnsiTheme="majorHAnsi" w:cstheme="majorHAnsi"/>
+                  </w:rPr>
+                  <w:t>project manager</w:t>
+                </w:r>
+                <w:r>
+                  <w:rPr>
+                    <w:rFonts w:asciiTheme="majorHAnsi" w:hAnsiTheme="majorHAnsi" w:cstheme="majorHAnsi"/>
+                  </w:rPr>
+                  <w:t xml:space="preserve">, </w:t>
+                </w:r>
+                <w:r>
+                  <w:rPr>
+                    <w:rFonts w:asciiTheme="majorHAnsi" w:hAnsiTheme="majorHAnsi" w:cstheme="majorHAnsi"/>
+                  </w:rPr>
+                  <w:t>developer</w:t>
+                </w:r>
+                <w:r>
+                  <w:rPr>
+                    <w:rFonts w:asciiTheme="majorHAnsi" w:hAnsiTheme="majorHAnsi" w:cstheme="majorHAnsi"/>
+                  </w:rPr>
+                  <w:t>,</w:t>
+                </w:r>
+                <w:r>
+                  <w:rPr>
+                    <w:rFonts w:asciiTheme="majorHAnsi" w:hAnsiTheme="majorHAnsi" w:cstheme="majorHAnsi"/>
+                  </w:rPr>
+                  <w:t xml:space="preserve"> tester</w:t>
+                </w:r>
+                <w:r>
+                  <w:rPr>
+                    <w:rFonts w:asciiTheme="majorHAnsi" w:hAnsiTheme="majorHAnsi" w:cstheme="majorHAnsi"/>
+                  </w:rPr>
+                  <w:t xml:space="preserve">  </w:t>
                 </w:r>
               </w:sdtContent>
             </w:sdt>
@@ -1061,7 +1117,43 @@
                   <w:rPr>
                     <w:rFonts w:asciiTheme="majorHAnsi" w:hAnsiTheme="majorHAnsi" w:cstheme="majorHAnsi"/>
                   </w:rPr>
-                  <w:t xml:space="preserve"> role1, role2, role3  </w:t>
+                  <w:t xml:space="preserve"> </w:t>
+                </w:r>
+                <w:r>
+                  <w:rPr>
+                    <w:rFonts w:asciiTheme="majorHAnsi" w:hAnsiTheme="majorHAnsi" w:cstheme="majorHAnsi"/>
+                  </w:rPr>
+                  <w:t>analyst</w:t>
+                </w:r>
+                <w:r>
+                  <w:rPr>
+                    <w:rFonts w:asciiTheme="majorHAnsi" w:hAnsiTheme="majorHAnsi" w:cstheme="majorHAnsi"/>
+                  </w:rPr>
+                  <w:t xml:space="preserve">, </w:t>
+                </w:r>
+                <w:r>
+                  <w:rPr>
+                    <w:rFonts w:asciiTheme="majorHAnsi" w:hAnsiTheme="majorHAnsi" w:cstheme="majorHAnsi"/>
+                  </w:rPr>
+                  <w:t>developer</w:t>
+                </w:r>
+                <w:r>
+                  <w:rPr>
+                    <w:rFonts w:asciiTheme="majorHAnsi" w:hAnsiTheme="majorHAnsi" w:cstheme="majorHAnsi"/>
+                  </w:rPr>
+                  <w:t xml:space="preserve">, </w:t>
+                </w:r>
+                <w:r>
+                  <w:rPr>
+                    <w:rFonts w:asciiTheme="majorHAnsi" w:hAnsiTheme="majorHAnsi" w:cstheme="majorHAnsi"/>
+                  </w:rPr>
+                  <w:t>tester</w:t>
+                </w:r>
+                <w:r>
+                  <w:rPr>
+                    <w:rFonts w:asciiTheme="majorHAnsi" w:hAnsiTheme="majorHAnsi" w:cstheme="majorHAnsi"/>
+                  </w:rPr>
+                  <w:t xml:space="preserve">  </w:t>
                 </w:r>
               </w:sdtContent>
             </w:sdt>
@@ -1590,7 +1682,13 @@
                   <w:rPr>
                     <w:rFonts w:asciiTheme="majorHAnsi" w:hAnsiTheme="majorHAnsi" w:cstheme="majorHAnsi"/>
                   </w:rPr>
-                  <w:t xml:space="preserve"> Analyst, Developer, Tester  </w:t>
+                  <w:t xml:space="preserve"> analyst, developer, t</w:t>
+                </w:r>
+                <w:r>
+                  <w:rPr>
+                    <w:rFonts w:asciiTheme="majorHAnsi" w:hAnsiTheme="majorHAnsi" w:cstheme="majorHAnsi"/>
+                  </w:rPr>
+                  <w:t xml:space="preserve">ester  </w:t>
                 </w:r>
               </w:sdtContent>
             </w:sdt>
@@ -1676,7 +1774,13 @@
                   <w:rPr>
                     <w:rFonts w:asciiTheme="majorHAnsi" w:hAnsiTheme="majorHAnsi" w:cstheme="majorHAnsi"/>
                   </w:rPr>
-                  <w:t xml:space="preserve"> Seville 02 18, 2025</w:t>
+                  <w:t xml:space="preserve"> Seville 03 13</w:t>
+                </w:r>
+                <w:r>
+                  <w:rPr>
+                    <w:rFonts w:asciiTheme="majorHAnsi" w:hAnsiTheme="majorHAnsi" w:cstheme="majorHAnsi"/>
+                  </w:rPr>
+                  <w:t>, 2025</w:t>
                 </w:r>
                 <w:r>
                   <w:rPr>
@@ -2274,7 +2378,13 @@
         <w:sdtEndPr/>
         <w:sdtContent>
           <w:r>
-            <w:t xml:space="preserve">    </w:t>
+            <w:t xml:space="preserve"> </w:t>
+          </w:r>
+          <w:r>
+            <w:t xml:space="preserve"> X</w:t>
+          </w:r>
+          <w:r>
+            <w:t xml:space="preserve">   </w:t>
           </w:r>
         </w:sdtContent>
       </w:sdt>
@@ -2447,7 +2557,10 @@
         <w:sdtEndPr/>
         <w:sdtContent>
           <w:r>
-            <w:t xml:space="preserve">    </w:t>
+            <w:t xml:space="preserve">  X </w:t>
+          </w:r>
+          <w:r>
+            <w:t xml:space="preserve"> </w:t>
           </w:r>
         </w:sdtContent>
       </w:sdt>
@@ -2660,7 +2773,13 @@
         <w:sdtEndPr/>
         <w:sdtContent>
           <w:r>
-            <w:t xml:space="preserve">    </w:t>
+            <w:t xml:space="preserve"> </w:t>
+          </w:r>
+          <w:r>
+            <w:t xml:space="preserve"> X </w:t>
+          </w:r>
+          <w:r>
+            <w:t xml:space="preserve"> </w:t>
           </w:r>
         </w:sdtContent>
       </w:sdt>
@@ -2851,7 +2970,13 @@
         <w:sdtEndPr/>
         <w:sdtContent>
           <w:r>
-            <w:t xml:space="preserve">    </w:t>
+            <w:t xml:space="preserve">  </w:t>
+          </w:r>
+          <w:r>
+            <w:t>X</w:t>
+          </w:r>
+          <w:r>
+            <w:t xml:space="preserve">  </w:t>
           </w:r>
         </w:sdtContent>
       </w:sdt>
@@ -3089,7 +3214,13 @@
         <w:sdtEndPr/>
         <w:sdtContent>
           <w:r>
-            <w:t xml:space="preserve">    </w:t>
+            <w:t xml:space="preserve">  </w:t>
+          </w:r>
+          <w:r>
+            <w:t>X</w:t>
+          </w:r>
+          <w:r>
+            <w:t xml:space="preserve">  </w:t>
           </w:r>
         </w:sdtContent>
       </w:sdt>
@@ -3218,7 +3349,13 @@
         <w:sdtEndPr/>
         <w:sdtContent>
           <w:r>
-            <w:t xml:space="preserve">    </w:t>
+            <w:t xml:space="preserve">  </w:t>
+          </w:r>
+          <w:r>
+            <w:t>X</w:t>
+          </w:r>
+          <w:r>
+            <w:t xml:space="preserve">  </w:t>
           </w:r>
         </w:sdtContent>
       </w:sdt>
@@ -3291,7 +3428,13 @@
         <w:sdtEndPr/>
         <w:sdtContent>
           <w:r>
-            <w:t xml:space="preserve">    </w:t>
+            <w:t xml:space="preserve">  </w:t>
+          </w:r>
+          <w:r>
+            <w:t>X</w:t>
+          </w:r>
+          <w:r>
+            <w:t xml:space="preserve">  </w:t>
           </w:r>
         </w:sdtContent>
       </w:sdt>
@@ -5286,6 +5429,7 @@
         <w:rPr>
           <w:rFonts w:cstheme="majorHAnsi"/>
         </w:rPr>
+        <w:lastRenderedPageBreak/>
         <w:t>Non-functional requirements </w:t>
       </w:r>
     </w:p>
@@ -5306,11 +5450,7 @@
         <w:t xml:space="preserve">.  </w:t>
       </w:r>
       <w:r>
-        <w:t xml:space="preserve">Internally, all </w:t>
-      </w:r>
-      <w:r>
-        <w:lastRenderedPageBreak/>
-        <w:t xml:space="preserve">moments must be stored in GMT format.  </w:t>
+        <w:t xml:space="preserve">Internally, all moments must be stored in GMT format.  </w:t>
       </w:r>
       <w:r>
         <w:t xml:space="preserve">This requirement must be fulfilled in this and every </w:t>
@@ -7457,7 +7597,7 @@
 </file>
 
 <file path=word/numbering.xml><?xml version="1.0" encoding="utf-8"?>
-<w:numbering xmlns:wpc="http://schemas.microsoft.com/office/word/2010/wordprocessingCanvas" xmlns:cx="http://schemas.microsoft.com/office/drawing/2014/chartex" xmlns:cx1="http://schemas.microsoft.com/office/drawing/2015/9/8/chartex" xmlns:cx2="http://schemas.microsoft.com/office/drawing/2015/10/21/chartex" xmlns:cx3="http://schemas.microsoft.com/office/drawing/2016/5/9/chartex" xmlns:cx4="http://schemas.microsoft.com/office/drawing/2016/5/10/chartex" xmlns:cx5="http://schemas.microsoft.com/office/drawing/2016/5/11/chartex" xmlns:cx6="http://schemas.microsoft.com/office/drawing/2016/5/12/chartex" xmlns:cx7="http://schemas.microsoft.com/office/drawing/2016/5/13/chartex" xmlns:cx8="http://schemas.microsoft.com/office/drawing/2016/5/14/chartex" xmlns:mc="http://schemas.openxmlformats.org/markup-compatibility/2006" xmlns:aink="http://schemas.microsoft.com/office/drawing/2016/ink" xmlns:am3d="http://schemas.microsoft.com/office/drawing/2017/model3d" xmlns:o="urn:schemas-microsoft-com:office:office" xmlns:oel="http://schemas.microsoft.com/office/2019/extlst" xmlns:r="http://schemas.openxmlformats.org/officeDocument/2006/relationships" xmlns:m="http://schemas.openxmlformats.org/officeDocument/2006/math" xmlns:v="urn:schemas-microsoft-com:vml" xmlns:wp14="http://schemas.microsoft.com/office/word/2010/wordprocessingDrawing" xmlns:wp="http://schemas.openxmlformats.org/drawingml/2006/wordprocessingDrawing" xmlns:w10="urn:schemas-microsoft-com:office:word" xmlns:w="http://schemas.openxmlformats.org/wordprocessingml/2006/main" xmlns:w14="http://schemas.microsoft.com/office/word/2010/wordml" xmlns:w15="http://schemas.microsoft.com/office/word/2012/wordml" xmlns:w16cex="http://schemas.microsoft.com/office/word/2018/wordml/cex" xmlns:w16cid="http://schemas.microsoft.com/office/word/2016/wordml/cid" xmlns:w16="http://schemas.microsoft.com/office/word/2018/wordml" xmlns:w16du="http://schemas.microsoft.com/office/word/2023/wordml/word16du" xmlns:w16sdtdh="http://schemas.microsoft.com/office/word/2020/wordml/sdtdatahash" xmlns:w16sdtfl="http://schemas.microsoft.com/office/word/2024/wordml/sdtformatlock" xmlns:w16se="http://schemas.microsoft.com/office/word/2015/wordml/symex" xmlns:wpg="http://schemas.microsoft.com/office/word/2010/wordprocessingGroup" xmlns:wpi="http://schemas.microsoft.com/office/word/2010/wordprocessingInk" xmlns:wne="http://schemas.microsoft.com/office/word/2006/wordml" xmlns:wps="http://schemas.microsoft.com/office/word/2010/wordprocessingShape" mc:Ignorable="w14 w15 w16se w16cid w16 w16cex w16sdtdh w16sdtfl w16du wp14">
+<w:numbering xmlns:wpc="http://schemas.microsoft.com/office/word/2010/wordprocessingCanvas" xmlns:cx="http://schemas.microsoft.com/office/drawing/2014/chartex" xmlns:mc="http://schemas.openxmlformats.org/markup-compatibility/2006" xmlns:o="urn:schemas-microsoft-com:office:office" xmlns:r="http://schemas.openxmlformats.org/officeDocument/2006/relationships" xmlns:m="http://schemas.openxmlformats.org/officeDocument/2006/math" xmlns:v="urn:schemas-microsoft-com:vml" xmlns:wp14="http://schemas.microsoft.com/office/word/2010/wordprocessingDrawing" xmlns:wp="http://schemas.openxmlformats.org/drawingml/2006/wordprocessingDrawing" xmlns:w10="urn:schemas-microsoft-com:office:word" xmlns:w="http://schemas.openxmlformats.org/wordprocessingml/2006/main" xmlns:w14="http://schemas.microsoft.com/office/word/2010/wordml" xmlns:w15="http://schemas.microsoft.com/office/word/2012/wordml" xmlns:w16se="http://schemas.microsoft.com/office/word/2015/wordml/symex" xmlns:wpg="http://schemas.microsoft.com/office/word/2010/wordprocessingGroup" xmlns:wpi="http://schemas.microsoft.com/office/word/2010/wordprocessingInk" xmlns:wne="http://schemas.microsoft.com/office/word/2006/wordml" xmlns:wps="http://schemas.microsoft.com/office/word/2010/wordprocessingShape" mc:Ignorable="w14 w15 w16se wp14">
   <w:abstractNum w:abstractNumId="0" w15:restartNumberingAfterBreak="0">
     <w:nsid w:val="FFFFFF88"/>
     <w:multiLevelType w:val="singleLevel"/>
@@ -8131,59 +8271,59 @@
       </w:rPr>
     </w:lvl>
   </w:abstractNum>
-  <w:num w:numId="1" w16cid:durableId="937179482">
+  <w:num w:numId="1">
     <w:abstractNumId w:val="3"/>
   </w:num>
-  <w:num w:numId="2" w16cid:durableId="1127316581">
+  <w:num w:numId="2">
     <w:abstractNumId w:val="2"/>
   </w:num>
-  <w:num w:numId="3" w16cid:durableId="124083312">
+  <w:num w:numId="3">
     <w:abstractNumId w:val="6"/>
   </w:num>
-  <w:num w:numId="4" w16cid:durableId="1513181258">
+  <w:num w:numId="4">
     <w:abstractNumId w:val="3"/>
   </w:num>
-  <w:num w:numId="5" w16cid:durableId="817917699">
+  <w:num w:numId="5">
     <w:abstractNumId w:val="3"/>
   </w:num>
-  <w:num w:numId="6" w16cid:durableId="319307204">
+  <w:num w:numId="6">
     <w:abstractNumId w:val="3"/>
   </w:num>
-  <w:num w:numId="7" w16cid:durableId="122888244">
+  <w:num w:numId="7">
     <w:abstractNumId w:val="1"/>
   </w:num>
-  <w:num w:numId="8" w16cid:durableId="1694917743">
+  <w:num w:numId="8">
     <w:abstractNumId w:val="0"/>
   </w:num>
-  <w:num w:numId="9" w16cid:durableId="1779565584">
+  <w:num w:numId="9">
     <w:abstractNumId w:val="0"/>
   </w:num>
-  <w:num w:numId="10" w16cid:durableId="30959890">
+  <w:num w:numId="10">
     <w:abstractNumId w:val="3"/>
   </w:num>
-  <w:num w:numId="11" w16cid:durableId="850215993">
+  <w:num w:numId="11">
     <w:abstractNumId w:val="4"/>
   </w:num>
-  <w:num w:numId="12" w16cid:durableId="210503512">
+  <w:num w:numId="12">
     <w:abstractNumId w:val="5"/>
   </w:num>
-  <w:num w:numId="13" w16cid:durableId="1469393119">
+  <w:num w:numId="13">
     <w:abstractNumId w:val="0"/>
   </w:num>
-  <w:num w:numId="14" w16cid:durableId="804933066">
+  <w:num w:numId="14">
     <w:abstractNumId w:val="3"/>
   </w:num>
-  <w:num w:numId="15" w16cid:durableId="2099280164">
+  <w:num w:numId="15">
     <w:abstractNumId w:val="4"/>
   </w:num>
-  <w:num w:numId="16" w16cid:durableId="672295169">
+  <w:num w:numId="16">
     <w:abstractNumId w:val="5"/>
   </w:num>
 </w:numbering>
 </file>
 
 <file path=word/styles.xml><?xml version="1.0" encoding="utf-8"?>
-<w:styles xmlns:mc="http://schemas.openxmlformats.org/markup-compatibility/2006" xmlns:r="http://schemas.openxmlformats.org/officeDocument/2006/relationships" xmlns:w="http://schemas.openxmlformats.org/wordprocessingml/2006/main" xmlns:w14="http://schemas.microsoft.com/office/word/2010/wordml" xmlns:w15="http://schemas.microsoft.com/office/word/2012/wordml" xmlns:w16cex="http://schemas.microsoft.com/office/word/2018/wordml/cex" xmlns:w16cid="http://schemas.microsoft.com/office/word/2016/wordml/cid" xmlns:w16="http://schemas.microsoft.com/office/word/2018/wordml" xmlns:w16du="http://schemas.microsoft.com/office/word/2023/wordml/word16du" xmlns:w16sdtdh="http://schemas.microsoft.com/office/word/2020/wordml/sdtdatahash" xmlns:w16sdtfl="http://schemas.microsoft.com/office/word/2024/wordml/sdtformatlock" xmlns:w16se="http://schemas.microsoft.com/office/word/2015/wordml/symex" mc:Ignorable="w14 w15 w16se w16cid w16 w16cex w16sdtdh w16sdtfl w16du">
+<w:styles xmlns:mc="http://schemas.openxmlformats.org/markup-compatibility/2006" xmlns:r="http://schemas.openxmlformats.org/officeDocument/2006/relationships" xmlns:w="http://schemas.openxmlformats.org/wordprocessingml/2006/main" xmlns:w14="http://schemas.microsoft.com/office/word/2010/wordml" xmlns:w15="http://schemas.microsoft.com/office/word/2012/wordml" xmlns:w16se="http://schemas.microsoft.com/office/word/2015/wordml/symex" mc:Ignorable="w14 w15 w16se">
   <w:docDefaults>
     <w:rPrDefault>
       <w:rPr>
@@ -8201,7 +8341,7 @@
       </w:pPr>
     </w:pPrDefault>
   </w:docDefaults>
-  <w:latentStyles w:defLockedState="0" w:defUIPriority="99" w:defSemiHidden="0" w:defUnhideWhenUsed="0" w:defQFormat="0" w:count="376">
+  <w:latentStyles w:defLockedState="0" w:defUIPriority="99" w:defSemiHidden="0" w:defUnhideWhenUsed="0" w:defQFormat="0" w:count="371">
     <w:lsdException w:name="Normal" w:uiPriority="0" w:qFormat="1"/>
     <w:lsdException w:name="heading 1" w:uiPriority="9" w:qFormat="1"/>
     <w:lsdException w:name="heading 2" w:semiHidden="1" w:uiPriority="9" w:unhideWhenUsed="1" w:qFormat="1"/>
@@ -8573,11 +8713,6 @@
     <w:lsdException w:name="List Table 5 Dark Accent 6" w:uiPriority="50"/>
     <w:lsdException w:name="List Table 6 Colorful Accent 6" w:uiPriority="51"/>
     <w:lsdException w:name="List Table 7 Colorful Accent 6" w:uiPriority="52"/>
-    <w:lsdException w:name="Mention" w:semiHidden="1" w:unhideWhenUsed="1"/>
-    <w:lsdException w:name="Smart Hyperlink" w:semiHidden="1" w:unhideWhenUsed="1"/>
-    <w:lsdException w:name="Hashtag" w:semiHidden="1" w:unhideWhenUsed="1"/>
-    <w:lsdException w:name="Unresolved Mention" w:semiHidden="1" w:unhideWhenUsed="1"/>
-    <w:lsdException w:name="Smart Link" w:semiHidden="1" w:unhideWhenUsed="1"/>
   </w:latentStyles>
   <w:style w:type="paragraph" w:default="1" w:styleId="Normal">
     <w:name w:val="Normal"/>
@@ -9024,7 +9159,7 @@
       <w:lang w:val="en-GB"/>
     </w:rPr>
   </w:style>
-  <w:style w:type="character" w:styleId="Mencionar">
+  <w:style w:type="character" w:customStyle="1" w:styleId="Mention">
     <w:name w:val="Mention"/>
     <w:basedOn w:val="Fuentedeprrafopredeter"/>
     <w:uiPriority w:val="99"/>
@@ -9039,7 +9174,7 @@
 </file>
 
 <file path=word/glossary/document.xml><?xml version="1.0" encoding="utf-8"?>
-<w:glossaryDocument xmlns:wpc="http://schemas.microsoft.com/office/word/2010/wordprocessingCanvas" xmlns:cx="http://schemas.microsoft.com/office/drawing/2014/chartex" xmlns:cx1="http://schemas.microsoft.com/office/drawing/2015/9/8/chartex" xmlns:cx2="http://schemas.microsoft.com/office/drawing/2015/10/21/chartex" xmlns:cx3="http://schemas.microsoft.com/office/drawing/2016/5/9/chartex" xmlns:cx4="http://schemas.microsoft.com/office/drawing/2016/5/10/chartex" xmlns:cx5="http://schemas.microsoft.com/office/drawing/2016/5/11/chartex" xmlns:cx6="http://schemas.microsoft.com/office/drawing/2016/5/12/chartex" xmlns:cx7="http://schemas.microsoft.com/office/drawing/2016/5/13/chartex" xmlns:cx8="http://schemas.microsoft.com/office/drawing/2016/5/14/chartex" xmlns:mc="http://schemas.openxmlformats.org/markup-compatibility/2006" xmlns:aink="http://schemas.microsoft.com/office/drawing/2016/ink" xmlns:am3d="http://schemas.microsoft.com/office/drawing/2017/model3d" xmlns:o="urn:schemas-microsoft-com:office:office" xmlns:oel="http://schemas.microsoft.com/office/2019/extlst" xmlns:r="http://schemas.openxmlformats.org/officeDocument/2006/relationships" xmlns:m="http://schemas.openxmlformats.org/officeDocument/2006/math" xmlns:v="urn:schemas-microsoft-com:vml" xmlns:wp14="http://schemas.microsoft.com/office/word/2010/wordprocessingDrawing" xmlns:wp="http://schemas.openxmlformats.org/drawingml/2006/wordprocessingDrawing" xmlns:w10="urn:schemas-microsoft-com:office:word" xmlns:w="http://schemas.openxmlformats.org/wordprocessingml/2006/main" xmlns:w14="http://schemas.microsoft.com/office/word/2010/wordml" xmlns:w15="http://schemas.microsoft.com/office/word/2012/wordml" xmlns:w16cex="http://schemas.microsoft.com/office/word/2018/wordml/cex" xmlns:w16cid="http://schemas.microsoft.com/office/word/2016/wordml/cid" xmlns:w16="http://schemas.microsoft.com/office/word/2018/wordml" xmlns:w16du="http://schemas.microsoft.com/office/word/2023/wordml/word16du" xmlns:w16sdtdh="http://schemas.microsoft.com/office/word/2020/wordml/sdtdatahash" xmlns:w16sdtfl="http://schemas.microsoft.com/office/word/2024/wordml/sdtformatlock" xmlns:w16se="http://schemas.microsoft.com/office/word/2015/wordml/symex" xmlns:wpg="http://schemas.microsoft.com/office/word/2010/wordprocessingGroup" xmlns:wpi="http://schemas.microsoft.com/office/word/2010/wordprocessingInk" xmlns:wne="http://schemas.microsoft.com/office/word/2006/wordml" xmlns:wps="http://schemas.microsoft.com/office/word/2010/wordprocessingShape" mc:Ignorable="w14 w15 w16se w16cid w16 w16cex w16sdtdh w16sdtfl w16du wp14">
+<w:glossaryDocument xmlns:wpc="http://schemas.microsoft.com/office/word/2010/wordprocessingCanvas" xmlns:cx="http://schemas.microsoft.com/office/drawing/2014/chartex" xmlns:mc="http://schemas.openxmlformats.org/markup-compatibility/2006" xmlns:o="urn:schemas-microsoft-com:office:office" xmlns:r="http://schemas.openxmlformats.org/officeDocument/2006/relationships" xmlns:m="http://schemas.openxmlformats.org/officeDocument/2006/math" xmlns:v="urn:schemas-microsoft-com:vml" xmlns:wp14="http://schemas.microsoft.com/office/word/2010/wordprocessingDrawing" xmlns:wp="http://schemas.openxmlformats.org/drawingml/2006/wordprocessingDrawing" xmlns:w10="urn:schemas-microsoft-com:office:word" xmlns:w="http://schemas.openxmlformats.org/wordprocessingml/2006/main" xmlns:w14="http://schemas.microsoft.com/office/word/2010/wordml" xmlns:w15="http://schemas.microsoft.com/office/word/2012/wordml" xmlns:w16se="http://schemas.microsoft.com/office/word/2015/wordml/symex" xmlns:wpg="http://schemas.microsoft.com/office/word/2010/wordprocessingGroup" xmlns:wpi="http://schemas.microsoft.com/office/word/2010/wordprocessingInk" xmlns:wne="http://schemas.microsoft.com/office/word/2006/wordml" xmlns:wps="http://schemas.microsoft.com/office/word/2010/wordprocessingShape" mc:Ignorable="w14 w15 w16se wp14">
   <w:docParts>
     <w:docPart>
       <w:docPartPr>
@@ -11018,7 +11153,7 @@
 </file>
 
 <file path=word/glossary/fontTable.xml><?xml version="1.0" encoding="utf-8"?>
-<w:fonts xmlns:mc="http://schemas.openxmlformats.org/markup-compatibility/2006" xmlns:r="http://schemas.openxmlformats.org/officeDocument/2006/relationships" xmlns:w="http://schemas.openxmlformats.org/wordprocessingml/2006/main" xmlns:w14="http://schemas.microsoft.com/office/word/2010/wordml" xmlns:w15="http://schemas.microsoft.com/office/word/2012/wordml" xmlns:w16cex="http://schemas.microsoft.com/office/word/2018/wordml/cex" xmlns:w16cid="http://schemas.microsoft.com/office/word/2016/wordml/cid" xmlns:w16="http://schemas.microsoft.com/office/word/2018/wordml" xmlns:w16du="http://schemas.microsoft.com/office/word/2023/wordml/word16du" xmlns:w16sdtdh="http://schemas.microsoft.com/office/word/2020/wordml/sdtdatahash" xmlns:w16sdtfl="http://schemas.microsoft.com/office/word/2024/wordml/sdtformatlock" xmlns:w16se="http://schemas.microsoft.com/office/word/2015/wordml/symex" mc:Ignorable="w14 w15 w16se w16cid w16 w16cex w16sdtdh w16sdtfl w16du">
+<w:fonts xmlns:mc="http://schemas.openxmlformats.org/markup-compatibility/2006" xmlns:r="http://schemas.openxmlformats.org/officeDocument/2006/relationships" xmlns:w="http://schemas.openxmlformats.org/wordprocessingml/2006/main" xmlns:w14="http://schemas.microsoft.com/office/word/2010/wordml" xmlns:w15="http://schemas.microsoft.com/office/word/2012/wordml" xmlns:w16se="http://schemas.microsoft.com/office/word/2015/wordml/symex" mc:Ignorable="w14 w15 w16se">
   <w:font w:name="Symbol">
     <w:panose1 w:val="05050102010706020507"/>
     <w:charset w:val="02"/>
@@ -11098,12 +11233,6 @@
     <w:pitch w:val="variable"/>
     <w:sig w:usb0="E00002FF" w:usb1="2AC7FDFF" w:usb2="00000016" w:usb3="00000000" w:csb0="0002009F" w:csb1="00000000"/>
   </w:font>
-  <w:font w:name="Aptos">
-    <w:charset w:val="00"/>
-    <w:family w:val="swiss"/>
-    <w:pitch w:val="variable"/>
-    <w:sig w:usb0="20000287" w:usb1="00000003" w:usb2="00000000" w:usb3="00000000" w:csb0="0000019F" w:csb1="00000000"/>
-  </w:font>
   <w:font w:name="Yu Mincho">
     <w:altName w:val="游明朝"/>
     <w:charset w:val="80"/>
@@ -11111,17 +11240,11 @@
     <w:pitch w:val="variable"/>
     <w:sig w:usb0="800002E7" w:usb1="2AC7FCFF" w:usb2="00000012" w:usb3="00000000" w:csb0="0002009F" w:csb1="00000000"/>
   </w:font>
-  <w:font w:name="Aptos Display">
-    <w:charset w:val="00"/>
-    <w:family w:val="swiss"/>
-    <w:pitch w:val="variable"/>
-    <w:sig w:usb0="20000287" w:usb1="00000003" w:usb2="00000000" w:usb3="00000000" w:csb0="0000019F" w:csb1="00000000"/>
-  </w:font>
 </w:fonts>
 </file>
 
 <file path=word/glossary/settings.xml><?xml version="1.0" encoding="utf-8"?>
-<w:settings xmlns:mc="http://schemas.openxmlformats.org/markup-compatibility/2006" xmlns:o="urn:schemas-microsoft-com:office:office" xmlns:r="http://schemas.openxmlformats.org/officeDocument/2006/relationships" xmlns:m="http://schemas.openxmlformats.org/officeDocument/2006/math" xmlns:v="urn:schemas-microsoft-com:vml" xmlns:w10="urn:schemas-microsoft-com:office:word" xmlns:w="http://schemas.openxmlformats.org/wordprocessingml/2006/main" xmlns:w14="http://schemas.microsoft.com/office/word/2010/wordml" xmlns:w15="http://schemas.microsoft.com/office/word/2012/wordml" xmlns:w16cex="http://schemas.microsoft.com/office/word/2018/wordml/cex" xmlns:w16cid="http://schemas.microsoft.com/office/word/2016/wordml/cid" xmlns:w16="http://schemas.microsoft.com/office/word/2018/wordml" xmlns:w16du="http://schemas.microsoft.com/office/word/2023/wordml/word16du" xmlns:w16sdtdh="http://schemas.microsoft.com/office/word/2020/wordml/sdtdatahash" xmlns:w16sdtfl="http://schemas.microsoft.com/office/word/2024/wordml/sdtformatlock" xmlns:w16se="http://schemas.microsoft.com/office/word/2015/wordml/symex" xmlns:sl="http://schemas.openxmlformats.org/schemaLibrary/2006/main" mc:Ignorable="w14 w15 w16se w16cid w16 w16cex w16sdtdh w16sdtfl w16du">
+<w:settings xmlns:mc="http://schemas.openxmlformats.org/markup-compatibility/2006" xmlns:o="urn:schemas-microsoft-com:office:office" xmlns:r="http://schemas.openxmlformats.org/officeDocument/2006/relationships" xmlns:m="http://schemas.openxmlformats.org/officeDocument/2006/math" xmlns:v="urn:schemas-microsoft-com:vml" xmlns:w10="urn:schemas-microsoft-com:office:word" xmlns:w="http://schemas.openxmlformats.org/wordprocessingml/2006/main" xmlns:w14="http://schemas.microsoft.com/office/word/2010/wordml" xmlns:w15="http://schemas.microsoft.com/office/word/2012/wordml" xmlns:w16se="http://schemas.microsoft.com/office/word/2015/wordml/symex" xmlns:sl="http://schemas.openxmlformats.org/schemaLibrary/2006/main" mc:Ignorable="w14 w15 w16se">
   <w:view w:val="normal"/>
   <w:defaultTabStop w:val="708"/>
   <w:hyphenationZone w:val="425"/>
@@ -11133,7 +11256,6 @@
     <w:compatSetting w:name="enableOpenTypeFeatures" w:uri="http://schemas.microsoft.com/office/word" w:val="1"/>
     <w:compatSetting w:name="doNotFlipMirrorIndents" w:uri="http://schemas.microsoft.com/office/word" w:val="1"/>
     <w:compatSetting w:name="differentiateMultirowTableHeaders" w:uri="http://schemas.microsoft.com/office/word" w:val="1"/>
-    <w:compatSetting w:name="useWord2013TrackBottomHyphenation" w:uri="http://schemas.microsoft.com/office/word" w:val="0"/>
   </w:compat>
   <w:rsids>
     <w:rsidRoot w:val="006B2BEC"/>
@@ -11196,6 +11318,7 @@
     <w:rsid w:val="00A15F13"/>
     <w:rsid w:val="00A222AC"/>
     <w:rsid w:val="00A73E76"/>
+    <w:rsid w:val="00AC17A6"/>
     <w:rsid w:val="00AC1FAB"/>
     <w:rsid w:val="00B03C37"/>
     <w:rsid w:val="00B55352"/>
@@ -11242,7 +11365,7 @@
 </file>
 
 <file path=word/glossary/styles.xml><?xml version="1.0" encoding="utf-8"?>
-<w:styles xmlns:mc="http://schemas.openxmlformats.org/markup-compatibility/2006" xmlns:r="http://schemas.openxmlformats.org/officeDocument/2006/relationships" xmlns:w="http://schemas.openxmlformats.org/wordprocessingml/2006/main" xmlns:w14="http://schemas.microsoft.com/office/word/2010/wordml" xmlns:w15="http://schemas.microsoft.com/office/word/2012/wordml" xmlns:w16cex="http://schemas.microsoft.com/office/word/2018/wordml/cex" xmlns:w16cid="http://schemas.microsoft.com/office/word/2016/wordml/cid" xmlns:w16="http://schemas.microsoft.com/office/word/2018/wordml" xmlns:w16du="http://schemas.microsoft.com/office/word/2023/wordml/word16du" xmlns:w16sdtdh="http://schemas.microsoft.com/office/word/2020/wordml/sdtdatahash" xmlns:w16sdtfl="http://schemas.microsoft.com/office/word/2024/wordml/sdtformatlock" xmlns:w16se="http://schemas.microsoft.com/office/word/2015/wordml/symex" mc:Ignorable="w14 w15 w16se w16cid w16 w16cex w16sdtdh w16sdtfl w16du">
+<w:styles xmlns:mc="http://schemas.openxmlformats.org/markup-compatibility/2006" xmlns:r="http://schemas.openxmlformats.org/officeDocument/2006/relationships" xmlns:w="http://schemas.openxmlformats.org/wordprocessingml/2006/main" xmlns:w14="http://schemas.microsoft.com/office/word/2010/wordml" xmlns:w15="http://schemas.microsoft.com/office/word/2012/wordml" xmlns:w16se="http://schemas.microsoft.com/office/word/2015/wordml/symex" mc:Ignorable="w14 w15 w16se">
   <w:docDefaults>
     <w:rPrDefault>
       <w:rPr>
@@ -11260,7 +11383,7 @@
       </w:pPr>
     </w:pPrDefault>
   </w:docDefaults>
-  <w:latentStyles w:defLockedState="0" w:defUIPriority="99" w:defSemiHidden="0" w:defUnhideWhenUsed="0" w:defQFormat="0" w:count="376">
+  <w:latentStyles w:defLockedState="0" w:defUIPriority="99" w:defSemiHidden="0" w:defUnhideWhenUsed="0" w:defQFormat="0" w:count="371">
     <w:lsdException w:name="Normal" w:uiPriority="0" w:qFormat="1"/>
     <w:lsdException w:name="heading 1" w:uiPriority="9" w:qFormat="1"/>
     <w:lsdException w:name="heading 2" w:semiHidden="1" w:uiPriority="9" w:unhideWhenUsed="1" w:qFormat="1"/>
@@ -11632,11 +11755,6 @@
     <w:lsdException w:name="List Table 5 Dark Accent 6" w:uiPriority="50"/>
     <w:lsdException w:name="List Table 6 Colorful Accent 6" w:uiPriority="51"/>
     <w:lsdException w:name="List Table 7 Colorful Accent 6" w:uiPriority="52"/>
-    <w:lsdException w:name="Mention" w:semiHidden="1" w:unhideWhenUsed="1"/>
-    <w:lsdException w:name="Smart Hyperlink" w:semiHidden="1" w:unhideWhenUsed="1"/>
-    <w:lsdException w:name="Hashtag" w:semiHidden="1" w:unhideWhenUsed="1"/>
-    <w:lsdException w:name="Unresolved Mention" w:semiHidden="1" w:unhideWhenUsed="1"/>
-    <w:lsdException w:name="Smart Link" w:semiHidden="1" w:unhideWhenUsed="1"/>
   </w:latentStyles>
   <w:style w:type="paragraph" w:default="1" w:styleId="Normal">
     <w:name w:val="Normal"/>
@@ -12604,7 +12722,7 @@
 </file>
 
 <file path=word/glossary/webSettings.xml><?xml version="1.0" encoding="utf-8"?>
-<w:webSettings xmlns:mc="http://schemas.openxmlformats.org/markup-compatibility/2006" xmlns:r="http://schemas.openxmlformats.org/officeDocument/2006/relationships" xmlns:w="http://schemas.openxmlformats.org/wordprocessingml/2006/main" xmlns:w14="http://schemas.microsoft.com/office/word/2010/wordml" xmlns:w15="http://schemas.microsoft.com/office/word/2012/wordml" xmlns:w16cex="http://schemas.microsoft.com/office/word/2018/wordml/cex" xmlns:w16cid="http://schemas.microsoft.com/office/word/2016/wordml/cid" xmlns:w16="http://schemas.microsoft.com/office/word/2018/wordml" xmlns:w16du="http://schemas.microsoft.com/office/word/2023/wordml/word16du" xmlns:w16sdtdh="http://schemas.microsoft.com/office/word/2020/wordml/sdtdatahash" xmlns:w16sdtfl="http://schemas.microsoft.com/office/word/2024/wordml/sdtformatlock" xmlns:w16se="http://schemas.microsoft.com/office/word/2015/wordml/symex" mc:Ignorable="w14 w15 w16se w16cid w16 w16cex w16sdtdh w16sdtfl w16du">
+<w:webSettings xmlns:mc="http://schemas.openxmlformats.org/markup-compatibility/2006" xmlns:r="http://schemas.openxmlformats.org/officeDocument/2006/relationships" xmlns:w="http://schemas.openxmlformats.org/wordprocessingml/2006/main" xmlns:w14="http://schemas.microsoft.com/office/word/2010/wordml" xmlns:w15="http://schemas.microsoft.com/office/word/2012/wordml" xmlns:w16se="http://schemas.microsoft.com/office/word/2015/wordml/symex" mc:Ignorable="w14 w15 w16se">
   <w:optimizeForBrowser/>
   <w:allowPNG/>
 </w:webSettings>
@@ -12906,10 +13024,6 @@
 </file>
 
 <file path=customXml/item1.xml><?xml version="1.0" encoding="utf-8"?>
-<b:Sources xmlns:b="http://schemas.openxmlformats.org/officeDocument/2006/bibliography" xmlns="http://schemas.openxmlformats.org/officeDocument/2006/bibliography" SelectedStyle="\APASixthEditionOfficeOnline.xsl" StyleName="APA" Version="6"/>
-</file>
-
-<file path=customXml/item2.xml><?xml version="1.0" encoding="utf-8"?>
 <ct:contentTypeSchema xmlns:ct="http://schemas.microsoft.com/office/2006/metadata/contentType" xmlns:ma="http://schemas.microsoft.com/office/2006/metadata/properties/metaAttributes" ct:_="" ma:_="" ma:contentTypeName="Documento" ma:contentTypeID="0x01010039D6CF02E7455246AE3945214E45ABE8" ma:contentTypeVersion="9" ma:contentTypeDescription="Crear nuevo documento." ma:contentTypeScope="" ma:versionID="41b9f3defc91fd10c2c66e17a6b23eca">
   <xsd:schema xmlns:xsd="http://www.w3.org/2001/XMLSchema" xmlns:xs="http://www.w3.org/2001/XMLSchema" xmlns:p="http://schemas.microsoft.com/office/2006/metadata/properties" xmlns:ns3="fc5cef65-15c2-4c5e-a501-7e35e06e3dca" xmlns:ns4="15ebf821-7056-4ff7-9be2-07d1ad63f410" targetNamespace="http://schemas.microsoft.com/office/2006/metadata/properties" ma:root="true" ma:fieldsID="b81bceb50580c8d5c1c1bad613eff94c" ns3:_="" ns4:_="">
     <xsd:import namespace="fc5cef65-15c2-4c5e-a501-7e35e06e3dca"/>
@@ -13104,6 +13218,15 @@
 </ct:contentTypeSchema>
 </file>
 
+<file path=customXml/item2.xml><?xml version="1.0" encoding="utf-8"?>
+<?mso-contentType ?>
+<FormTemplates xmlns="http://schemas.microsoft.com/sharepoint/v3/contenttype/forms">
+  <Display>DocumentLibraryForm</Display>
+  <Edit>DocumentLibraryForm</Edit>
+  <New>DocumentLibraryForm</New>
+</FormTemplates>
+</file>
+
 <file path=customXml/item3.xml><?xml version="1.0" encoding="utf-8"?>
 <p:properties xmlns:p="http://schemas.microsoft.com/office/2006/metadata/properties" xmlns:xsi="http://www.w3.org/2001/XMLSchema-instance" xmlns:pc="http://schemas.microsoft.com/office/infopath/2007/PartnerControls">
   <documentManagement>
@@ -13113,23 +13236,10 @@
 </file>
 
 <file path=customXml/item4.xml><?xml version="1.0" encoding="utf-8"?>
-<?mso-contentType ?>
-<FormTemplates xmlns="http://schemas.microsoft.com/sharepoint/v3/contenttype/forms">
-  <Display>DocumentLibraryForm</Display>
-  <Edit>DocumentLibraryForm</Edit>
-  <New>DocumentLibraryForm</New>
-</FormTemplates>
+<b:Sources xmlns:b="http://schemas.openxmlformats.org/officeDocument/2006/bibliography" xmlns="http://schemas.openxmlformats.org/officeDocument/2006/bibliography" SelectedStyle="\APASixthEditionOfficeOnline.xsl" StyleName="APA" Version="6"/>
 </file>
 
 <file path=customXml/itemProps1.xml><?xml version="1.0" encoding="utf-8"?>
-<ds:datastoreItem xmlns:ds="http://schemas.openxmlformats.org/officeDocument/2006/customXml" ds:itemID="{DACBA2D3-B54D-4E9B-B06E-39CB1345C0EE}">
-  <ds:schemaRefs>
-    <ds:schemaRef ds:uri="http://schemas.openxmlformats.org/officeDocument/2006/bibliography"/>
-  </ds:schemaRefs>
-</ds:datastoreItem>
-</file>
-
-<file path=customXml/itemProps2.xml><?xml version="1.0" encoding="utf-8"?>
 <ds:datastoreItem xmlns:ds="http://schemas.openxmlformats.org/officeDocument/2006/customXml" ds:itemID="{00AD9BDE-5AA6-4D93-9D40-B7BE9CE99CE7}">
   <ds:schemaRefs>
     <ds:schemaRef ds:uri="http://schemas.microsoft.com/office/2006/metadata/contentType"/>
@@ -13148,27 +13258,28 @@
 </ds:datastoreItem>
 </file>
 
+<file path=customXml/itemProps2.xml><?xml version="1.0" encoding="utf-8"?>
+<ds:datastoreItem xmlns:ds="http://schemas.openxmlformats.org/officeDocument/2006/customXml" ds:itemID="{0CEA6DCD-EE99-495B-997E-8ABA86FDEB2A}">
+  <ds:schemaRefs>
+    <ds:schemaRef ds:uri="http://schemas.microsoft.com/sharepoint/v3/contenttype/forms"/>
+  </ds:schemaRefs>
+</ds:datastoreItem>
+</file>
+
 <file path=customXml/itemProps3.xml><?xml version="1.0" encoding="utf-8"?>
 <ds:datastoreItem xmlns:ds="http://schemas.openxmlformats.org/officeDocument/2006/customXml" ds:itemID="{B86ACB83-CF7B-4871-9316-EE7B97FE742B}">
   <ds:schemaRefs>
+    <ds:schemaRef ds:uri="http://schemas.microsoft.com/office/2006/metadata/properties"/>
     <ds:schemaRef ds:uri="http://schemas.microsoft.com/office/infopath/2007/PartnerControls"/>
-    <ds:schemaRef ds:uri="http://schemas.microsoft.com/office/2006/metadata/properties"/>
-    <ds:schemaRef ds:uri="http://schemas.microsoft.com/office/2006/documentManagement/types"/>
-    <ds:schemaRef ds:uri="http://purl.org/dc/elements/1.1/"/>
-    <ds:schemaRef ds:uri="http://purl.org/dc/dcmitype/"/>
-    <ds:schemaRef ds:uri="http://schemas.openxmlformats.org/package/2006/metadata/core-properties"/>
-    <ds:schemaRef ds:uri="15ebf821-7056-4ff7-9be2-07d1ad63f410"/>
     <ds:schemaRef ds:uri="fc5cef65-15c2-4c5e-a501-7e35e06e3dca"/>
-    <ds:schemaRef ds:uri="http://www.w3.org/XML/1998/namespace"/>
-    <ds:schemaRef ds:uri="http://purl.org/dc/terms/"/>
   </ds:schemaRefs>
 </ds:datastoreItem>
 </file>
 
 <file path=customXml/itemProps4.xml><?xml version="1.0" encoding="utf-8"?>
-<ds:datastoreItem xmlns:ds="http://schemas.openxmlformats.org/officeDocument/2006/customXml" ds:itemID="{0CEA6DCD-EE99-495B-997E-8ABA86FDEB2A}">
+<ds:datastoreItem xmlns:ds="http://schemas.openxmlformats.org/officeDocument/2006/customXml" ds:itemID="{D54829E5-21E4-4B4A-BF68-FD4314617CE9}">
   <ds:schemaRefs>
-    <ds:schemaRef ds:uri="http://schemas.microsoft.com/sharepoint/v3/contenttype/forms"/>
+    <ds:schemaRef ds:uri="http://schemas.openxmlformats.org/officeDocument/2006/bibliography"/>
   </ds:schemaRefs>
 </ds:datastoreItem>
 </file>
</xml_diff>